<commit_message>
added 4th test case
</commit_message>
<xml_diff>
--- a/documentation/Test Cases.docx
+++ b/documentation/Test Cases.docx
@@ -1,6 +1,6 @@
 
 <file path=word/document.xml><?xml version="1.0" encoding="utf-8"?>
-<w:document xmlns:wpc="http://schemas.microsoft.com/office/word/2010/wordprocessingCanvas" xmlns:mc="http://schemas.openxmlformats.org/markup-compatibility/2006" xmlns:o="urn:schemas-microsoft-com:office:office" xmlns:r="http://schemas.openxmlformats.org/officeDocument/2006/relationships" xmlns:m="http://schemas.openxmlformats.org/officeDocument/2006/math" xmlns:v="urn:schemas-microsoft-com:vml" xmlns:wp14="http://schemas.microsoft.com/office/word/2010/wordprocessingDrawing" xmlns:wp="http://schemas.openxmlformats.org/drawingml/2006/wordprocessingDrawing" xmlns:w10="urn:schemas-microsoft-com:office:word" xmlns:w="http://schemas.openxmlformats.org/wordprocessingml/2006/main" xmlns:w14="http://schemas.microsoft.com/office/word/2010/wordml" xmlns:w15="http://schemas.microsoft.com/office/word/2012/wordml" xmlns:wpg="http://schemas.microsoft.com/office/word/2010/wordprocessingGroup" xmlns:wpi="http://schemas.microsoft.com/office/word/2010/wordprocessingInk" xmlns:wne="http://schemas.microsoft.com/office/word/2006/wordml" xmlns:wps="http://schemas.microsoft.com/office/word/2010/wordprocessingShape" mc:Ignorable="w14 w15 wp14">
+<w:document xmlns:wpc="http://schemas.microsoft.com/office/word/2010/wordprocessingCanvas" xmlns:mo="http://schemas.microsoft.com/office/mac/office/2008/main" xmlns:mc="http://schemas.openxmlformats.org/markup-compatibility/2006" xmlns:mv="urn:schemas-microsoft-com:mac:vml" xmlns:o="urn:schemas-microsoft-com:office:office" xmlns:r="http://schemas.openxmlformats.org/officeDocument/2006/relationships" xmlns:m="http://schemas.openxmlformats.org/officeDocument/2006/math" xmlns:v="urn:schemas-microsoft-com:vml" xmlns:wp14="http://schemas.microsoft.com/office/word/2010/wordprocessingDrawing" xmlns:wp="http://schemas.openxmlformats.org/drawingml/2006/wordprocessingDrawing" xmlns:w10="urn:schemas-microsoft-com:office:word" xmlns:w="http://schemas.openxmlformats.org/wordprocessingml/2006/main" xmlns:w14="http://schemas.microsoft.com/office/word/2010/wordml" xmlns:w15="http://schemas.microsoft.com/office/word/2012/wordml" xmlns:wpg="http://schemas.microsoft.com/office/word/2010/wordprocessingGroup" xmlns:wpi="http://schemas.microsoft.com/office/word/2010/wordprocessingInk" xmlns:wne="http://schemas.microsoft.com/office/word/2006/wordml" xmlns:wps="http://schemas.microsoft.com/office/word/2010/wordprocessingShape" mc:Ignorable="w14 w15 wp14">
   <w:body>
     <w:p>
       <w:pPr>
@@ -133,21 +133,12 @@
         </w:rPr>
         <w:t xml:space="preserve">Test Executed By: </w:t>
       </w:r>
-      <w:proofErr w:type="spellStart"/>
-      <w:r>
-        <w:rPr>
-          <w:sz w:val="24"/>
-          <w:szCs w:val="28"/>
-        </w:rPr>
-        <w:t>Sangwoo</w:t>
-      </w:r>
-      <w:proofErr w:type="spellEnd"/>
-      <w:r>
-        <w:rPr>
-          <w:sz w:val="24"/>
-          <w:szCs w:val="28"/>
-        </w:rPr>
-        <w:t xml:space="preserve"> Shim </w:t>
+      <w:r>
+        <w:rPr>
+          <w:sz w:val="24"/>
+          <w:szCs w:val="28"/>
+        </w:rPr>
+        <w:t xml:space="preserve">Sangwoo Shim </w:t>
       </w:r>
     </w:p>
     <w:p>
@@ -611,21 +602,12 @@
         </w:rPr>
         <w:t xml:space="preserve">Test Executed By: </w:t>
       </w:r>
-      <w:proofErr w:type="spellStart"/>
-      <w:r>
-        <w:rPr>
-          <w:sz w:val="24"/>
-          <w:szCs w:val="28"/>
-        </w:rPr>
-        <w:t>Sangwoo</w:t>
-      </w:r>
-      <w:proofErr w:type="spellEnd"/>
-      <w:r>
-        <w:rPr>
-          <w:sz w:val="24"/>
-          <w:szCs w:val="28"/>
-        </w:rPr>
-        <w:t xml:space="preserve"> Shim </w:t>
+      <w:r>
+        <w:rPr>
+          <w:sz w:val="24"/>
+          <w:szCs w:val="28"/>
+        </w:rPr>
+        <w:t xml:space="preserve">Sangwoo Shim </w:t>
       </w:r>
     </w:p>
     <w:p>
@@ -1025,21 +1007,12 @@
         </w:rPr>
         <w:t xml:space="preserve">Test Executed By: </w:t>
       </w:r>
-      <w:proofErr w:type="spellStart"/>
-      <w:r>
-        <w:rPr>
-          <w:sz w:val="24"/>
-          <w:szCs w:val="28"/>
-        </w:rPr>
-        <w:t>Sangwoo</w:t>
-      </w:r>
-      <w:proofErr w:type="spellEnd"/>
-      <w:r>
-        <w:rPr>
-          <w:sz w:val="24"/>
-          <w:szCs w:val="28"/>
-        </w:rPr>
-        <w:t xml:space="preserve"> Shim </w:t>
+      <w:r>
+        <w:rPr>
+          <w:sz w:val="24"/>
+          <w:szCs w:val="28"/>
+        </w:rPr>
+        <w:t xml:space="preserve">Sangwoo Shim </w:t>
       </w:r>
     </w:p>
     <w:p>
@@ -1063,14 +1036,7 @@
           <w:sz w:val="24"/>
           <w:szCs w:val="28"/>
         </w:rPr>
-        <w:t>Page launched successfully, buttons press as they should</w:t>
-      </w:r>
-      <w:r>
-        <w:rPr>
-          <w:sz w:val="24"/>
-          <w:szCs w:val="28"/>
-        </w:rPr>
-        <w:t>, audio plays as it should</w:t>
+        <w:t>Page launched successfully, buttons press as they should, audio plays as it should</w:t>
       </w:r>
     </w:p>
     <w:tbl>
@@ -1318,13 +1284,357 @@
     <w:p>
       <w:pPr>
         <w:rPr>
-          <w:sz w:val="24"/>
-          <w:szCs w:val="28"/>
-        </w:rPr>
-      </w:pPr>
+          <w:b/>
+          <w:sz w:val="24"/>
+          <w:szCs w:val="28"/>
+        </w:rPr>
+      </w:pPr>
+      <w:r>
+        <w:rPr>
+          <w:b/>
+          <w:sz w:val="24"/>
+          <w:szCs w:val="28"/>
+        </w:rPr>
+        <w:t xml:space="preserve">Test Case ID: </w:t>
+      </w:r>
+      <w:r>
+        <w:rPr>
+          <w:sz w:val="24"/>
+          <w:szCs w:val="28"/>
+        </w:rPr>
+        <w:t>4</w:t>
+      </w:r>
       <w:bookmarkStart w:id="0" w:name="_GoBack"/>
       <w:bookmarkEnd w:id="0"/>
     </w:p>
+    <w:p>
+      <w:pPr>
+        <w:rPr>
+          <w:b/>
+          <w:sz w:val="24"/>
+          <w:szCs w:val="28"/>
+        </w:rPr>
+      </w:pPr>
+      <w:r>
+        <w:rPr>
+          <w:b/>
+          <w:sz w:val="24"/>
+          <w:szCs w:val="28"/>
+        </w:rPr>
+        <w:t xml:space="preserve">Test Title: </w:t>
+      </w:r>
+      <w:r>
+        <w:rPr>
+          <w:sz w:val="24"/>
+          <w:szCs w:val="28"/>
+        </w:rPr>
+        <w:t>Repeat sound on button hold</w:t>
+      </w:r>
+    </w:p>
+    <w:p>
+      <w:pPr>
+        <w:rPr>
+          <w:sz w:val="24"/>
+          <w:szCs w:val="28"/>
+        </w:rPr>
+      </w:pPr>
+      <w:r>
+        <w:rPr>
+          <w:b/>
+          <w:sz w:val="24"/>
+          <w:szCs w:val="28"/>
+        </w:rPr>
+        <w:t xml:space="preserve">Description: </w:t>
+      </w:r>
+      <w:r>
+        <w:rPr>
+          <w:sz w:val="24"/>
+          <w:szCs w:val="28"/>
+        </w:rPr>
+        <w:t>Make sure that holding down button will loop the sound as long as it’s held down</w:t>
+      </w:r>
+    </w:p>
+    <w:p>
+      <w:pPr>
+        <w:rPr>
+          <w:sz w:val="24"/>
+          <w:szCs w:val="28"/>
+        </w:rPr>
+      </w:pPr>
+      <w:r>
+        <w:rPr>
+          <w:b/>
+          <w:sz w:val="24"/>
+          <w:szCs w:val="28"/>
+        </w:rPr>
+        <w:t xml:space="preserve">Test Executed By: </w:t>
+      </w:r>
+      <w:r>
+        <w:rPr>
+          <w:sz w:val="24"/>
+          <w:szCs w:val="28"/>
+        </w:rPr>
+        <w:t xml:space="preserve">Sangwoo Shim </w:t>
+      </w:r>
+    </w:p>
+    <w:p>
+      <w:pPr>
+        <w:ind w:left="720"/>
+        <w:rPr>
+          <w:sz w:val="24"/>
+          <w:szCs w:val="28"/>
+        </w:rPr>
+      </w:pPr>
+      <w:r>
+        <w:rPr>
+          <w:b/>
+          <w:sz w:val="24"/>
+          <w:szCs w:val="28"/>
+        </w:rPr>
+        <w:t xml:space="preserve">Preconditions: </w:t>
+      </w:r>
+      <w:r>
+        <w:rPr>
+          <w:sz w:val="24"/>
+          <w:szCs w:val="28"/>
+        </w:rPr>
+        <w:t>Page launched successfully</w:t>
+      </w:r>
+    </w:p>
+    <w:tbl>
+      <w:tblPr>
+        <w:tblStyle w:val="TableGrid"/>
+        <w:tblW w:w="10065" w:type="dxa"/>
+        <w:tblInd w:w="-185" w:type="dxa"/>
+        <w:tblLook w:val="04A0" w:firstRow="1" w:lastRow="0" w:firstColumn="1" w:lastColumn="0" w:noHBand="0" w:noVBand="1"/>
+      </w:tblPr>
+      <w:tblGrid>
+        <w:gridCol w:w="992"/>
+        <w:gridCol w:w="2068"/>
+        <w:gridCol w:w="3600"/>
+        <w:gridCol w:w="1980"/>
+        <w:gridCol w:w="1425"/>
+      </w:tblGrid>
+      <w:tr>
+        <w:trPr>
+          <w:trHeight w:val="751"/>
+        </w:trPr>
+        <w:tc>
+          <w:tcPr>
+            <w:tcW w:w="992" w:type="dxa"/>
+          </w:tcPr>
+          <w:p>
+            <w:pPr>
+              <w:rPr>
+                <w:sz w:val="24"/>
+                <w:szCs w:val="28"/>
+              </w:rPr>
+            </w:pPr>
+            <w:r>
+              <w:rPr>
+                <w:b/>
+                <w:sz w:val="24"/>
+                <w:szCs w:val="28"/>
+              </w:rPr>
+              <w:t>STEPS</w:t>
+            </w:r>
+          </w:p>
+        </w:tc>
+        <w:tc>
+          <w:tcPr>
+            <w:tcW w:w="2068" w:type="dxa"/>
+          </w:tcPr>
+          <w:p>
+            <w:pPr>
+              <w:rPr>
+                <w:b/>
+                <w:sz w:val="24"/>
+                <w:szCs w:val="28"/>
+              </w:rPr>
+            </w:pPr>
+            <w:r>
+              <w:rPr>
+                <w:b/>
+                <w:sz w:val="24"/>
+                <w:szCs w:val="28"/>
+              </w:rPr>
+              <w:t>Test Step</w:t>
+            </w:r>
+          </w:p>
+        </w:tc>
+        <w:tc>
+          <w:tcPr>
+            <w:tcW w:w="3600" w:type="dxa"/>
+          </w:tcPr>
+          <w:p>
+            <w:pPr>
+              <w:rPr>
+                <w:b/>
+                <w:sz w:val="24"/>
+                <w:szCs w:val="28"/>
+              </w:rPr>
+            </w:pPr>
+            <w:r>
+              <w:rPr>
+                <w:b/>
+                <w:sz w:val="24"/>
+                <w:szCs w:val="28"/>
+              </w:rPr>
+              <w:t>Expected Result</w:t>
+            </w:r>
+          </w:p>
+        </w:tc>
+        <w:tc>
+          <w:tcPr>
+            <w:tcW w:w="1980" w:type="dxa"/>
+          </w:tcPr>
+          <w:p>
+            <w:pPr>
+              <w:rPr>
+                <w:b/>
+                <w:sz w:val="24"/>
+                <w:szCs w:val="28"/>
+              </w:rPr>
+            </w:pPr>
+            <w:r>
+              <w:rPr>
+                <w:b/>
+                <w:sz w:val="24"/>
+                <w:szCs w:val="28"/>
+              </w:rPr>
+              <w:t>Actual Result</w:t>
+            </w:r>
+          </w:p>
+        </w:tc>
+        <w:tc>
+          <w:tcPr>
+            <w:tcW w:w="1425" w:type="dxa"/>
+          </w:tcPr>
+          <w:p>
+            <w:pPr>
+              <w:rPr>
+                <w:b/>
+                <w:sz w:val="24"/>
+                <w:szCs w:val="28"/>
+              </w:rPr>
+            </w:pPr>
+            <w:r>
+              <w:rPr>
+                <w:b/>
+                <w:sz w:val="24"/>
+                <w:szCs w:val="28"/>
+              </w:rPr>
+              <w:t>Status</w:t>
+            </w:r>
+          </w:p>
+        </w:tc>
+      </w:tr>
+      <w:tr>
+        <w:trPr>
+          <w:trHeight w:val="1835"/>
+        </w:trPr>
+        <w:tc>
+          <w:tcPr>
+            <w:tcW w:w="992" w:type="dxa"/>
+          </w:tcPr>
+          <w:p>
+            <w:pPr>
+              <w:rPr>
+                <w:sz w:val="24"/>
+                <w:szCs w:val="28"/>
+              </w:rPr>
+            </w:pPr>
+            <w:r>
+              <w:rPr>
+                <w:sz w:val="24"/>
+                <w:szCs w:val="28"/>
+              </w:rPr>
+              <w:t>1</w:t>
+            </w:r>
+          </w:p>
+        </w:tc>
+        <w:tc>
+          <w:tcPr>
+            <w:tcW w:w="2068" w:type="dxa"/>
+          </w:tcPr>
+          <w:p>
+            <w:pPr>
+              <w:rPr>
+                <w:sz w:val="24"/>
+                <w:szCs w:val="28"/>
+              </w:rPr>
+            </w:pPr>
+            <w:r>
+              <w:rPr>
+                <w:sz w:val="24"/>
+                <w:szCs w:val="28"/>
+              </w:rPr>
+              <w:t>Hold down sound buttons</w:t>
+            </w:r>
+          </w:p>
+        </w:tc>
+        <w:tc>
+          <w:tcPr>
+            <w:tcW w:w="3600" w:type="dxa"/>
+          </w:tcPr>
+          <w:p>
+            <w:pPr>
+              <w:rPr>
+                <w:sz w:val="24"/>
+                <w:szCs w:val="28"/>
+              </w:rPr>
+            </w:pPr>
+            <w:r>
+              <w:rPr>
+                <w:sz w:val="24"/>
+                <w:szCs w:val="28"/>
+              </w:rPr>
+              <w:t>Sound will repeat for as long as the button is held down</w:t>
+            </w:r>
+          </w:p>
+        </w:tc>
+        <w:tc>
+          <w:tcPr>
+            <w:tcW w:w="1980" w:type="dxa"/>
+          </w:tcPr>
+          <w:p>
+            <w:pPr>
+              <w:rPr>
+                <w:sz w:val="24"/>
+                <w:szCs w:val="28"/>
+              </w:rPr>
+            </w:pPr>
+            <w:r>
+              <w:rPr>
+                <w:sz w:val="24"/>
+                <w:szCs w:val="28"/>
+              </w:rPr>
+              <w:t>As expected</w:t>
+            </w:r>
+          </w:p>
+        </w:tc>
+        <w:tc>
+          <w:tcPr>
+            <w:tcW w:w="1425" w:type="dxa"/>
+          </w:tcPr>
+          <w:p>
+            <w:pPr>
+              <w:rPr>
+                <w:sz w:val="24"/>
+                <w:szCs w:val="28"/>
+              </w:rPr>
+            </w:pPr>
+            <w:r>
+              <w:rPr>
+                <w:sz w:val="24"/>
+                <w:szCs w:val="28"/>
+              </w:rPr>
+              <w:t>Pass</w:t>
+            </w:r>
+          </w:p>
+        </w:tc>
+      </w:tr>
+    </w:tbl>
     <w:p>
       <w:pPr>
         <w:rPr>
@@ -1361,7 +1671,7 @@
       </w:pPr>
     </w:pPrDefault>
   </w:docDefaults>
-  <w:latentStyles w:defLockedState="0" w:defUIPriority="99" w:defSemiHidden="0" w:defUnhideWhenUsed="0" w:defQFormat="0" w:count="371">
+  <w:latentStyles w:defLockedState="0" w:defUIPriority="99" w:defSemiHidden="0" w:defUnhideWhenUsed="0" w:defQFormat="0" w:count="380">
     <w:lsdException w:name="Normal" w:uiPriority="0" w:qFormat="1"/>
     <w:lsdException w:name="heading 1" w:uiPriority="9" w:qFormat="1"/>
     <w:lsdException w:name="heading 2" w:semiHidden="1" w:uiPriority="9" w:unhideWhenUsed="1" w:qFormat="1"/>
@@ -1774,6 +2084,7 @@
       <w:spacing w:after="0" w:line="240" w:lineRule="auto"/>
     </w:pPr>
     <w:tblPr>
+      <w:tblInd w:w="0" w:type="dxa"/>
       <w:tblBorders>
         <w:top w:val="single" w:sz="4" w:space="0" w:color="auto"/>
         <w:left w:val="single" w:sz="4" w:space="0" w:color="auto"/>
@@ -1782,6 +2093,12 @@
         <w:insideH w:val="single" w:sz="4" w:space="0" w:color="auto"/>
         <w:insideV w:val="single" w:sz="4" w:space="0" w:color="auto"/>
       </w:tblBorders>
+      <w:tblCellMar>
+        <w:top w:w="0" w:type="dxa"/>
+        <w:left w:w="108" w:type="dxa"/>
+        <w:bottom w:w="0" w:type="dxa"/>
+        <w:right w:w="108" w:type="dxa"/>
+      </w:tblCellMar>
     </w:tblPr>
   </w:style>
 </w:styles>

</xml_diff>